<commit_message>
ADD file categories and Re structure - 1|6|08|2024
</commit_message>
<xml_diff>
--- a/src/rapports/GTH-Famille AC1 - Accessoires de levage_Minute.docx
+++ b/src/rapports/GTH-Famille AC1 - Accessoires de levage_Minute.docx
@@ -5830,7 +5830,7 @@
         <w:tblLook w:val="01E0" w:firstRow="1" w:lastRow="1" w:firstColumn="1" w:lastColumn="1" w:noHBand="0" w:noVBand="0"/>
       </w:tblPr>
       <w:tblGrid>
-        <w:gridCol w:w="9173"/>
+        <w:gridCol w:w="9918"/>
       </w:tblGrid>
       <w:tr>
         <w:trPr>
@@ -5839,7 +5839,7 @@
         </w:trPr>
         <w:tc>
           <w:tcPr>
-            <w:tcW w:w="9173" w:type="dxa"/>
+            <w:tcW w:w="9918" w:type="dxa"/>
             <w:vAlign w:val="center"/>
           </w:tcPr>
           <w:p>
@@ -5867,7 +5867,7 @@
         </w:trPr>
         <w:tc>
           <w:tcPr>
-            <w:tcW w:w="9173" w:type="dxa"/>
+            <w:tcW w:w="9918" w:type="dxa"/>
             <w:vAlign w:val="center"/>
           </w:tcPr>
           <w:p>
@@ -5904,6 +5904,24 @@
               </w:rPr>
               <w:t>Structure</w:t>
             </w:r>
+            <w:r>
+              <w:rPr>
+                <w:sz w:val="20"/>
+              </w:rPr>
+              <w:t xml:space="preserve"> {{</w:t>
+            </w:r>
+            <w:r>
+              <w:rPr>
+                <w:sz w:val="20"/>
+              </w:rPr>
+              <w:t>a</w:t>
+            </w:r>
+            <w:r>
+              <w:rPr>
+                <w:sz w:val="20"/>
+              </w:rPr>
+              <w:t>}}</w:t>
+            </w:r>
           </w:p>
           <w:p>
             <w:pPr>
@@ -5925,6 +5943,24 @@
                 <w:sz w:val="20"/>
               </w:rPr>
               <w:t xml:space="preserve"> </w:t>
+            </w:r>
+            <w:r>
+              <w:rPr>
+                <w:sz w:val="20"/>
+              </w:rPr>
+              <w:t>{{</w:t>
+            </w:r>
+            <w:r>
+              <w:rPr>
+                <w:sz w:val="20"/>
+              </w:rPr>
+              <w:t>b</w:t>
+            </w:r>
+            <w:r>
+              <w:rPr>
+                <w:sz w:val="20"/>
+              </w:rPr>
+              <w:t>}}</w:t>
             </w:r>
           </w:p>
         </w:tc>
@@ -5936,7 +5972,7 @@
         </w:trPr>
         <w:tc>
           <w:tcPr>
-            <w:tcW w:w="9173" w:type="dxa"/>
+            <w:tcW w:w="9918" w:type="dxa"/>
             <w:vAlign w:val="center"/>
           </w:tcPr>
           <w:p>
@@ -5967,33 +6003,91 @@
               </w:rPr>
               <w:t xml:space="preserve"> </w:t>
             </w:r>
+            <w:r>
+              <w:rPr>
+                <w:sz w:val="20"/>
+              </w:rPr>
+              <w:t>{{</w:t>
+            </w:r>
+            <w:r>
+              <w:rPr>
+                <w:sz w:val="20"/>
+              </w:rPr>
+              <w:t>c</w:t>
+            </w:r>
+            <w:r>
+              <w:rPr>
+                <w:sz w:val="20"/>
+              </w:rPr>
+              <w:t>}}</w:t>
+            </w:r>
           </w:p>
           <w:p>
             <w:pPr>
               <w:pStyle w:val="TableParagraph"/>
               <w:spacing w:before="0" w:line="230" w:lineRule="exact"/>
-              <w:ind w:left="105" w:right="6192"/>
-              <w:rPr>
-                <w:sz w:val="20"/>
-              </w:rPr>
-            </w:pPr>
-            <w:r>
-              <w:rPr>
-                <w:sz w:val="20"/>
-              </w:rPr>
-              <w:t xml:space="preserve">Equipement et canalisations </w:t>
-            </w:r>
-            <w:r>
-              <w:rPr>
-                <w:sz w:val="20"/>
-              </w:rPr>
-              <w:t xml:space="preserve">  </w:t>
-            </w:r>
+              <w:ind w:left="105" w:right="-33"/>
+              <w:rPr>
+                <w:sz w:val="20"/>
+              </w:rPr>
+            </w:pPr>
+            <w:r>
+              <w:rPr>
+                <w:sz w:val="20"/>
+              </w:rPr>
+              <w:t>Equipement et canalisations</w:t>
+            </w:r>
+            <w:r>
+              <w:rPr>
+                <w:sz w:val="20"/>
+              </w:rPr>
+              <w:t xml:space="preserve"> {{</w:t>
+            </w:r>
+            <w:r>
+              <w:rPr>
+                <w:sz w:val="20"/>
+              </w:rPr>
+              <w:t>d</w:t>
+            </w:r>
+            <w:r>
+              <w:rPr>
+                <w:sz w:val="20"/>
+              </w:rPr>
+              <w:t>}}</w:t>
+            </w:r>
+          </w:p>
+          <w:p>
+            <w:pPr>
+              <w:pStyle w:val="TableParagraph"/>
+              <w:spacing w:before="0" w:line="230" w:lineRule="exact"/>
+              <w:ind w:left="105" w:right="1101"/>
+              <w:rPr>
+                <w:sz w:val="20"/>
+              </w:rPr>
+            </w:pPr>
             <w:r>
               <w:rPr>
                 <w:sz w:val="20"/>
               </w:rPr>
               <w:t>Dispositif de maintien de charge</w:t>
+            </w:r>
+            <w:r>
+              <w:rPr>
+                <w:sz w:val="20"/>
+              </w:rPr>
+              <w:t xml:space="preserve"> {{</w:t>
+            </w:r>
+            <w:r>
+              <w:rPr>
+                <w:sz w:val="20"/>
+              </w:rPr>
+              <w:t>e</w:t>
+            </w:r>
+            <w:r>
+              <w:rPr>
+                <w:sz w:val="20"/>
+              </w:rPr>
+              <w:t>}}</w:t>
             </w:r>
           </w:p>
         </w:tc>
@@ -6005,7 +6099,7 @@
         </w:trPr>
         <w:tc>
           <w:tcPr>
-            <w:tcW w:w="9173" w:type="dxa"/>
+            <w:tcW w:w="9918" w:type="dxa"/>
             <w:vAlign w:val="center"/>
           </w:tcPr>
           <w:p>
@@ -6030,7 +6124,7 @@
             <w:pPr>
               <w:pStyle w:val="TableParagraph"/>
               <w:spacing w:before="3"/>
-              <w:ind w:left="105" w:right="4780"/>
+              <w:ind w:left="105" w:right="534"/>
               <w:rPr>
                 <w:sz w:val="20"/>
               </w:rPr>
@@ -6040,13 +6134,31 @@
                 <w:sz w:val="20"/>
               </w:rPr>
               <w:t>Suspentes (câbles, chaînes, cordages, sangles) Attaches</w:t>
+            </w:r>
+            <w:r>
+              <w:rPr>
+                <w:sz w:val="20"/>
+              </w:rPr>
+              <w:t xml:space="preserve"> {{</w:t>
+            </w:r>
+            <w:r>
+              <w:rPr>
+                <w:sz w:val="20"/>
+              </w:rPr>
+              <w:t>f</w:t>
+            </w:r>
+            <w:r>
+              <w:rPr>
+                <w:sz w:val="20"/>
+              </w:rPr>
+              <w:t>}}</w:t>
             </w:r>
           </w:p>
           <w:p>
             <w:pPr>
               <w:pStyle w:val="TableParagraph"/>
               <w:spacing w:before="0"/>
-              <w:ind w:left="105" w:right="6803"/>
+              <w:ind w:left="108" w:right="249"/>
               <w:rPr>
                 <w:sz w:val="20"/>
               </w:rPr>
@@ -6057,10 +6169,31 @@
               </w:rPr>
               <w:t>Poulies, moufles Dispositifs de préhension</w:t>
             </w:r>
+            <w:r>
+              <w:rPr>
+                <w:sz w:val="20"/>
+              </w:rPr>
+              <w:t xml:space="preserve"> {{</w:t>
+            </w:r>
+            <w:r>
+              <w:rPr>
+                <w:sz w:val="20"/>
+              </w:rPr>
+              <w:t>g</w:t>
+            </w:r>
+            <w:r>
+              <w:rPr>
+                <w:sz w:val="20"/>
+              </w:rPr>
+              <w:t>}}</w:t>
+            </w:r>
           </w:p>
           <w:p>
             <w:pPr>
               <w:pStyle w:val="TableParagraph"/>
+              <w:tabs>
+                <w:tab w:val="left" w:pos="4395"/>
+              </w:tabs>
               <w:spacing w:before="0" w:line="230" w:lineRule="atLeast"/>
               <w:ind w:left="105" w:right="4780"/>
               <w:rPr>
@@ -6071,7 +6204,62 @@
               <w:rPr>
                 <w:sz w:val="20"/>
               </w:rPr>
-              <w:t>Organes de transmission, accouplements Protection des organes mobiles de transmission</w:t>
+              <w:t xml:space="preserve">Organes de transmission, accouplements </w:t>
+            </w:r>
+            <w:r>
+              <w:rPr>
+                <w:sz w:val="20"/>
+              </w:rPr>
+              <w:t>{{</w:t>
+            </w:r>
+            <w:r>
+              <w:rPr>
+                <w:sz w:val="20"/>
+              </w:rPr>
+              <w:t>h</w:t>
+            </w:r>
+            <w:r>
+              <w:rPr>
+                <w:sz w:val="20"/>
+              </w:rPr>
+              <w:t>}}</w:t>
+            </w:r>
+          </w:p>
+          <w:p>
+            <w:pPr>
+              <w:pStyle w:val="TableParagraph"/>
+              <w:tabs>
+                <w:tab w:val="left" w:pos="4395"/>
+              </w:tabs>
+              <w:spacing w:before="0" w:line="230" w:lineRule="atLeast"/>
+              <w:ind w:left="105" w:right="4780"/>
+              <w:rPr>
+                <w:sz w:val="20"/>
+              </w:rPr>
+            </w:pPr>
+            <w:r>
+              <w:rPr>
+                <w:sz w:val="20"/>
+              </w:rPr>
+              <w:t>Protection des organes mobiles de transmission</w:t>
+            </w:r>
+            <w:r>
+              <w:rPr>
+                <w:sz w:val="20"/>
+              </w:rPr>
+              <w:t xml:space="preserve"> {{</w:t>
+            </w:r>
+            <w:r>
+              <w:rPr>
+                <w:sz w:val="20"/>
+              </w:rPr>
+              <w:t>i</w:t>
+            </w:r>
+            <w:r>
+              <w:rPr>
+                <w:sz w:val="20"/>
+              </w:rPr>
+              <w:t>}}</w:t>
             </w:r>
           </w:p>
         </w:tc>
@@ -6083,7 +6271,7 @@
         </w:trPr>
         <w:tc>
           <w:tcPr>
-            <w:tcW w:w="9173" w:type="dxa"/>
+            <w:tcW w:w="9918" w:type="dxa"/>
             <w:vAlign w:val="center"/>
           </w:tcPr>
           <w:p>
@@ -6108,16 +6296,80 @@
             <w:pPr>
               <w:pStyle w:val="TableParagraph"/>
               <w:spacing w:before="3"/>
-              <w:ind w:left="105" w:right="5269"/>
-              <w:rPr>
-                <w:sz w:val="20"/>
-              </w:rPr>
-            </w:pPr>
-            <w:r>
-              <w:rPr>
-                <w:sz w:val="20"/>
-              </w:rPr>
-              <w:t>Mise en marche – Arrêt normal - Sélecteur Identification des organes de service</w:t>
+              <w:ind w:left="105" w:right="2970"/>
+              <w:rPr>
+                <w:sz w:val="20"/>
+              </w:rPr>
+            </w:pPr>
+            <w:r>
+              <w:rPr>
+                <w:sz w:val="20"/>
+              </w:rPr>
+              <w:t xml:space="preserve">Mise en marche – Arrêt normal </w:t>
+            </w:r>
+            <w:r>
+              <w:rPr>
+                <w:sz w:val="20"/>
+              </w:rPr>
+              <w:t>–</w:t>
+            </w:r>
+            <w:r>
+              <w:rPr>
+                <w:sz w:val="20"/>
+              </w:rPr>
+              <w:t xml:space="preserve"> Sélecteur</w:t>
+            </w:r>
+            <w:r>
+              <w:rPr>
+                <w:sz w:val="20"/>
+              </w:rPr>
+              <w:t xml:space="preserve"> {{</w:t>
+            </w:r>
+            <w:r>
+              <w:rPr>
+                <w:sz w:val="20"/>
+              </w:rPr>
+              <w:t>j</w:t>
+            </w:r>
+            <w:r>
+              <w:rPr>
+                <w:sz w:val="20"/>
+              </w:rPr>
+              <w:t>}}</w:t>
+            </w:r>
+          </w:p>
+          <w:p>
+            <w:pPr>
+              <w:pStyle w:val="TableParagraph"/>
+              <w:spacing w:before="3"/>
+              <w:ind w:left="105" w:right="2970"/>
+              <w:rPr>
+                <w:sz w:val="20"/>
+              </w:rPr>
+            </w:pPr>
+            <w:r>
+              <w:rPr>
+                <w:sz w:val="20"/>
+              </w:rPr>
+              <w:t>Identification des organes de service</w:t>
+            </w:r>
+            <w:r>
+              <w:rPr>
+                <w:sz w:val="20"/>
+              </w:rPr>
+              <w:t xml:space="preserve"> {{</w:t>
+            </w:r>
+            <w:r>
+              <w:rPr>
+                <w:sz w:val="20"/>
+              </w:rPr>
+              <w:t>k</w:t>
+            </w:r>
+            <w:r>
+              <w:rPr>
+                <w:sz w:val="20"/>
+              </w:rPr>
+              <w:t>}}</w:t>
             </w:r>
           </w:p>
         </w:tc>
@@ -6129,7 +6381,7 @@
         </w:trPr>
         <w:tc>
           <w:tcPr>
-            <w:tcW w:w="9173" w:type="dxa"/>
+            <w:tcW w:w="9918" w:type="dxa"/>
             <w:vAlign w:val="center"/>
           </w:tcPr>
           <w:p>
@@ -6154,16 +6406,50 @@
             <w:pPr>
               <w:pStyle w:val="TableParagraph"/>
               <w:spacing w:before="0"/>
-              <w:ind w:left="105" w:right="5624"/>
-              <w:rPr>
-                <w:sz w:val="20"/>
-              </w:rPr>
-            </w:pPr>
-            <w:r>
-              <w:rPr>
-                <w:sz w:val="20"/>
-              </w:rPr>
-              <w:t>Avertissement de la coupure d’énergie Dispositif palliant l’absence d’énergie</w:t>
+              <w:ind w:left="105" w:right="2403"/>
+              <w:rPr>
+                <w:sz w:val="20"/>
+              </w:rPr>
+            </w:pPr>
+            <w:r>
+              <w:rPr>
+                <w:sz w:val="20"/>
+              </w:rPr>
+              <w:t>Avertissement de la coupure d’énergie</w:t>
+            </w:r>
+            <w:r>
+              <w:rPr>
+                <w:sz w:val="20"/>
+              </w:rPr>
+              <w:t xml:space="preserve"> {{l}}</w:t>
+            </w:r>
+          </w:p>
+          <w:p>
+            <w:pPr>
+              <w:pStyle w:val="TableParagraph"/>
+              <w:spacing w:before="0"/>
+              <w:ind w:left="105" w:right="2403"/>
+              <w:rPr>
+                <w:sz w:val="20"/>
+              </w:rPr>
+            </w:pPr>
+            <w:r>
+              <w:rPr>
+                <w:sz w:val="20"/>
+              </w:rPr>
+              <w:t>Dispositif palliant l’absence d’énergie</w:t>
+            </w:r>
+            <w:r>
+              <w:rPr>
+                <w:sz w:val="20"/>
+              </w:rPr>
+              <w:t xml:space="preserve"> </w:t>
+            </w:r>
+            <w:r>
+              <w:rPr>
+                <w:sz w:val="20"/>
+              </w:rPr>
+              <w:t>{{m}}</w:t>
             </w:r>
           </w:p>
         </w:tc>
@@ -6175,7 +6461,7 @@
         </w:trPr>
         <w:tc>
           <w:tcPr>
-            <w:tcW w:w="9173" w:type="dxa"/>
+            <w:tcW w:w="9918" w:type="dxa"/>
             <w:vAlign w:val="center"/>
           </w:tcPr>
           <w:p>
@@ -6211,21 +6497,55 @@
               </w:rPr>
               <w:t>Affichage capacités</w:t>
             </w:r>
+            <w:r>
+              <w:rPr>
+                <w:sz w:val="20"/>
+              </w:rPr>
+              <w:t xml:space="preserve"> {{n}}</w:t>
+            </w:r>
           </w:p>
           <w:p>
             <w:pPr>
               <w:pStyle w:val="TableParagraph"/>
               <w:spacing w:before="1" w:line="230" w:lineRule="atLeast"/>
-              <w:ind w:left="105" w:right="6225"/>
-              <w:rPr>
-                <w:sz w:val="20"/>
-              </w:rPr>
-            </w:pPr>
-            <w:r>
-              <w:rPr>
-                <w:sz w:val="20"/>
-              </w:rPr>
-              <w:t>Consignes de sécurité (lisibilité) Identification de l’accessoire</w:t>
+              <w:ind w:left="105" w:right="4954"/>
+              <w:rPr>
+                <w:sz w:val="20"/>
+              </w:rPr>
+            </w:pPr>
+            <w:r>
+              <w:rPr>
+                <w:sz w:val="20"/>
+              </w:rPr>
+              <w:t xml:space="preserve">Consignes de sécurité (lisibilité) </w:t>
+            </w:r>
+            <w:r>
+              <w:rPr>
+                <w:sz w:val="20"/>
+              </w:rPr>
+              <w:t>{{o}}</w:t>
+            </w:r>
+          </w:p>
+          <w:p>
+            <w:pPr>
+              <w:pStyle w:val="TableParagraph"/>
+              <w:spacing w:before="1" w:line="230" w:lineRule="atLeast"/>
+              <w:ind w:left="105" w:right="4954"/>
+              <w:rPr>
+                <w:sz w:val="20"/>
+              </w:rPr>
+            </w:pPr>
+            <w:r>
+              <w:rPr>
+                <w:sz w:val="20"/>
+              </w:rPr>
+              <w:t>Identification de l’accessoire</w:t>
+            </w:r>
+            <w:r>
+              <w:rPr>
+                <w:sz w:val="20"/>
+              </w:rPr>
+              <w:t xml:space="preserve"> {{p}}</w:t>
             </w:r>
           </w:p>
         </w:tc>
@@ -6950,7 +7270,7 @@
                 <w:sz w:val="20"/>
                 <w:szCs w:val="20"/>
               </w:rPr>
-              <w:t>1</w:t>
+              <w:t>{#item}{num}</w:t>
             </w:r>
           </w:p>
         </w:tc>
@@ -6989,19 +7309,9 @@
                   <w:szCs w:val="20"/>
                   <w:u w:val="none"/>
                 </w:rPr>
-                <w:t>………..</w:t>
+                <w:t>{typeAccessoire}</w:t>
               </w:r>
             </w:hyperlink>
-            <w:r>
-              <w:rPr>
-                <w:rStyle w:val="Lienhypertexte"/>
-                <w:color w:val="000000"/>
-                <w:sz w:val="20"/>
-                <w:szCs w:val="20"/>
-                <w:u w:val="none"/>
-              </w:rPr>
-              <w:t>....</w:t>
-            </w:r>
           </w:p>
         </w:tc>
         <w:tc>
@@ -7047,125 +7357,7 @@
                 <w:sz w:val="20"/>
                 <w:szCs w:val="20"/>
               </w:rPr>
-              <w:t>…..</w:t>
-            </w:r>
-          </w:p>
-        </w:tc>
-      </w:tr>
-      <w:tr>
-        <w:trPr>
-          <w:trHeight w:val="421"/>
-          <w:jc w:val="center"/>
-        </w:trPr>
-        <w:tc>
-          <w:tcPr>
-            <w:tcW w:w="1129" w:type="dxa"/>
-            <w:vAlign w:val="center"/>
-          </w:tcPr>
-          <w:p>
-            <w:pPr>
-              <w:spacing w:before="57"/>
-              <w:ind w:left="10"/>
-              <w:jc w:val="center"/>
-              <w:rPr>
-                <w:sz w:val="20"/>
-                <w:szCs w:val="20"/>
-              </w:rPr>
-            </w:pPr>
-            <w:r>
-              <w:rPr>
-                <w:w w:val="99"/>
-                <w:sz w:val="20"/>
-                <w:szCs w:val="20"/>
-              </w:rPr>
-              <w:t>2</w:t>
-            </w:r>
-          </w:p>
-        </w:tc>
-        <w:tc>
-          <w:tcPr>
-            <w:tcW w:w="6096" w:type="dxa"/>
-            <w:vAlign w:val="center"/>
-          </w:tcPr>
-          <w:p>
-            <w:pPr>
-              <w:ind w:left="142"/>
-              <w:rPr>
-                <w:rFonts w:eastAsia="Times New Roman"/>
-                <w:color w:val="000000"/>
-                <w:sz w:val="20"/>
-                <w:szCs w:val="20"/>
-                <w:lang w:val="fr-MA" w:eastAsia="fr-MA" w:bidi="ar-SA"/>
-              </w:rPr>
-            </w:pPr>
-            <w:hyperlink r:id="rId11" w:anchor="RANGE!_Toc163382907" w:history="1">
-              <w:r>
-                <w:rPr>
-                  <w:rStyle w:val="Lienhypertexte"/>
-                  <w:color w:val="000000"/>
-                  <w:sz w:val="20"/>
-                  <w:szCs w:val="20"/>
-                  <w:u w:val="none"/>
-                </w:rPr>
-                <w:t xml:space="preserve">Fiche de vérification N° :  </w:t>
-              </w:r>
-            </w:hyperlink>
-            <w:r>
-              <w:rPr>
-                <w:rStyle w:val="Lienhypertexte"/>
-                <w:color w:val="000000"/>
-                <w:sz w:val="20"/>
-                <w:szCs w:val="20"/>
-                <w:u w:val="none"/>
-              </w:rPr>
-              <w:t>………….</w:t>
-            </w:r>
-          </w:p>
-        </w:tc>
-        <w:tc>
-          <w:tcPr>
-            <w:tcW w:w="1984" w:type="dxa"/>
-            <w:vAlign w:val="center"/>
-          </w:tcPr>
-          <w:p>
-            <w:pPr>
-              <w:spacing w:before="59"/>
-              <w:ind w:left="106"/>
-              <w:jc w:val="center"/>
-              <w:rPr>
-                <w:sz w:val="20"/>
-                <w:szCs w:val="20"/>
-              </w:rPr>
-            </w:pPr>
-            <w:r>
-              <w:rPr>
-                <w:sz w:val="20"/>
-                <w:szCs w:val="20"/>
-              </w:rPr>
-              <w:t>Voir fiche</w:t>
-            </w:r>
-          </w:p>
-        </w:tc>
-        <w:tc>
-          <w:tcPr>
-            <w:tcW w:w="1276" w:type="dxa"/>
-            <w:vAlign w:val="center"/>
-          </w:tcPr>
-          <w:p>
-            <w:pPr>
-              <w:ind w:left="11"/>
-              <w:jc w:val="center"/>
-              <w:rPr>
-                <w:sz w:val="20"/>
-                <w:szCs w:val="20"/>
-              </w:rPr>
-            </w:pPr>
-            <w:r>
-              <w:rPr>
-                <w:sz w:val="20"/>
-                <w:szCs w:val="20"/>
-              </w:rPr>
-              <w:t>…….</w:t>
+              <w:t>{miseArret}{/item}</w:t>
             </w:r>
           </w:p>
         </w:tc>
@@ -7590,7 +7782,6 @@
           <w:sz w:val="26"/>
           <w:szCs w:val="28"/>
         </w:rPr>
-        <w:lastRenderedPageBreak/>
         <mc:AlternateContent>
           <mc:Choice Requires="wps">
             <w:drawing>
@@ -10994,10 +11185,10 @@
       </w:r>
     </w:p>
     <w:sectPr>
-      <w:headerReference w:type="default" r:id="rId12"/>
-      <w:footerReference w:type="default" r:id="rId13"/>
-      <w:headerReference w:type="first" r:id="rId14"/>
-      <w:footerReference w:type="first" r:id="rId15"/>
+      <w:headerReference w:type="default" r:id="rId11"/>
+      <w:footerReference w:type="default" r:id="rId12"/>
+      <w:headerReference w:type="first" r:id="rId13"/>
+      <w:footerReference w:type="first" r:id="rId14"/>
       <w:pgSz w:w="11910" w:h="16840"/>
       <w:pgMar w:top="1440" w:right="711" w:bottom="1440" w:left="709" w:header="573" w:footer="266" w:gutter="0"/>
       <w:cols w:space="720"/>

</xml_diff>